<commit_message>
Adicionei o PDF do relatório
</commit_message>
<xml_diff>
--- a/Relatório.docx
+++ b/Relatório.docx
@@ -322,7 +322,7 @@
           <w:lang w:eastAsia="pt-PT"/>
         </w:rPr>
         <w:drawing>
-          <wp:anchor distT="0" distB="0" distL="114300" distR="114300" simplePos="0" relativeHeight="251666432" behindDoc="0" locked="0" layoutInCell="1" allowOverlap="1">
+          <wp:anchor distT="0" distB="0" distL="114300" distR="114300" simplePos="0" relativeHeight="251666432" behindDoc="0" locked="0" layoutInCell="1" allowOverlap="1" wp14:anchorId="2B392577" wp14:editId="4A5F0698">
             <wp:simplePos x="0" y="0"/>
             <wp:positionH relativeFrom="margin">
               <wp:align>left</wp:align>
@@ -383,7 +383,7 @@
           <w:lang w:eastAsia="pt-PT"/>
         </w:rPr>
         <w:drawing>
-          <wp:anchor distT="0" distB="0" distL="114300" distR="114300" simplePos="0" relativeHeight="251668480" behindDoc="0" locked="0" layoutInCell="1" allowOverlap="1">
+          <wp:anchor distT="0" distB="0" distL="114300" distR="114300" simplePos="0" relativeHeight="251668480" behindDoc="0" locked="0" layoutInCell="1" allowOverlap="1" wp14:anchorId="3A8CD02F" wp14:editId="471B622E">
             <wp:simplePos x="0" y="0"/>
             <wp:positionH relativeFrom="margin">
               <wp:align>right</wp:align>
@@ -444,7 +444,7 @@
           <w:lang w:eastAsia="pt-PT"/>
         </w:rPr>
         <w:drawing>
-          <wp:anchor distT="0" distB="0" distL="114300" distR="114300" simplePos="0" relativeHeight="251667456" behindDoc="0" locked="0" layoutInCell="1" allowOverlap="1">
+          <wp:anchor distT="0" distB="0" distL="114300" distR="114300" simplePos="0" relativeHeight="251667456" behindDoc="0" locked="0" layoutInCell="1" allowOverlap="1" wp14:anchorId="00926704" wp14:editId="0B86B1F0">
             <wp:simplePos x="0" y="0"/>
             <wp:positionH relativeFrom="margin">
               <wp:align>center</wp:align>
@@ -733,7 +733,7 @@
         </w:rPr>
         <w:lastRenderedPageBreak/>
         <w:drawing>
-          <wp:anchor distT="0" distB="0" distL="114300" distR="114300" simplePos="0" relativeHeight="3" behindDoc="0" locked="0" layoutInCell="1" allowOverlap="1">
+          <wp:anchor distT="0" distB="0" distL="114300" distR="114300" simplePos="0" relativeHeight="3" behindDoc="0" locked="0" layoutInCell="1" allowOverlap="1" wp14:anchorId="4965017B" wp14:editId="42F6A0FD">
             <wp:simplePos x="0" y="0"/>
             <wp:positionH relativeFrom="column">
               <wp:posOffset>215265</wp:posOffset>
@@ -1131,6 +1131,11 @@
     <w:p>
       <w:pPr>
         <w:pStyle w:val="Standard"/>
+      </w:pPr>
+    </w:p>
+    <w:p>
+      <w:pPr>
+        <w:pStyle w:val="Standard"/>
         <w:rPr>
           <w:sz w:val="28"/>
           <w:szCs w:val="28"/>
@@ -1141,7 +1146,6 @@
           <w:sz w:val="28"/>
           <w:szCs w:val="28"/>
         </w:rPr>
-        <w:lastRenderedPageBreak/>
         <w:t>Agregado Familiar:</w:t>
       </w:r>
     </w:p>
@@ -1651,6 +1655,10 @@
     <w:p>
       <w:pPr>
         <w:pStyle w:val="Standard"/>
+        <w:rPr>
+          <w:sz w:val="32"/>
+          <w:szCs w:val="32"/>
+        </w:rPr>
       </w:pPr>
     </w:p>
     <w:p>
@@ -1662,23 +1670,29 @@
           <w:szCs w:val="32"/>
         </w:rPr>
       </w:pPr>
-    </w:p>
-    <w:p>
-      <w:pPr>
-        <w:pStyle w:val="Standard"/>
-        <w:jc w:val="center"/>
-        <w:rPr>
-          <w:sz w:val="32"/>
-          <w:szCs w:val="32"/>
-        </w:rPr>
-      </w:pPr>
       <w:r>
         <w:rPr>
           <w:sz w:val="32"/>
           <w:szCs w:val="32"/>
         </w:rPr>
         <w:lastRenderedPageBreak/>
-        <w:t>Descrição da aplicação</w:t>
+        <w:t>Manual de utilização e d</w:t>
+      </w:r>
+      <w:r>
+        <w:rPr>
+          <w:sz w:val="32"/>
+          <w:szCs w:val="32"/>
+        </w:rPr>
+        <w:t>escrição da aplicação</w:t>
+      </w:r>
+    </w:p>
+    <w:p>
+      <w:pPr>
+        <w:pStyle w:val="Standard"/>
+        <w:ind w:firstLine="708"/>
+      </w:pPr>
+      <w:r>
+        <w:t>A interação com a nossa aplicação é feita através do uso do teclado e baseia-se sempre em responder a perguntas feitas pela Plataforma ou tomar decisões. Em todos os menus, é apresentada uma lista de opções (por exemplo, no menu principal há as opções de fazer login, registar ou sair da aplicação) e o utilizador apenas tem de dizer qual pretende. Após tomar as decisões, é levado para um outro menu ou é imprimida no ecrã a informação requisitada. Noutros locais da aplicação que não são menus (por exemplo, a emissão de uma fatura), são pedidas ao utilizador várias informações relativas à interação que está a ocorrer e, no fim, são guardadas na aplicação.</w:t>
       </w:r>
     </w:p>
     <w:p>
@@ -1692,7 +1706,7 @@
           <w:lang w:eastAsia="pt-PT"/>
         </w:rPr>
         <w:drawing>
-          <wp:anchor distT="0" distB="0" distL="114300" distR="114300" simplePos="0" relativeHeight="251658240" behindDoc="1" locked="0" layoutInCell="1" allowOverlap="1">
+          <wp:anchor distT="0" distB="0" distL="114300" distR="114300" simplePos="0" relativeHeight="251658240" behindDoc="1" locked="0" layoutInCell="1" allowOverlap="1" wp14:anchorId="0A8AEF37" wp14:editId="0F07DAA3">
             <wp:simplePos x="0" y="0"/>
             <wp:positionH relativeFrom="margin">
               <wp:align>center</wp:align>
@@ -1813,7 +1827,7 @@
           <w:lang w:eastAsia="pt-PT"/>
         </w:rPr>
         <w:drawing>
-          <wp:anchor distT="0" distB="0" distL="114300" distR="114300" simplePos="0" relativeHeight="251659264" behindDoc="1" locked="0" layoutInCell="1" allowOverlap="1">
+          <wp:anchor distT="0" distB="0" distL="114300" distR="114300" simplePos="0" relativeHeight="251659264" behindDoc="1" locked="0" layoutInCell="1" allowOverlap="1" wp14:anchorId="3B5B67E5" wp14:editId="3CAD9D60">
             <wp:simplePos x="0" y="0"/>
             <wp:positionH relativeFrom="margin">
               <wp:posOffset>1179830</wp:posOffset>
@@ -2001,8 +2015,9 @@
           <w:noProof/>
           <w:lang w:eastAsia="pt-PT"/>
         </w:rPr>
+        <w:lastRenderedPageBreak/>
         <w:drawing>
-          <wp:anchor distT="0" distB="0" distL="114300" distR="114300" simplePos="0" relativeHeight="251660288" behindDoc="0" locked="0" layoutInCell="1" allowOverlap="1">
+          <wp:anchor distT="0" distB="0" distL="114300" distR="114300" simplePos="0" relativeHeight="251660288" behindDoc="0" locked="0" layoutInCell="1" allowOverlap="1" wp14:anchorId="6B7B35E7" wp14:editId="70CFCA70">
             <wp:simplePos x="0" y="0"/>
             <wp:positionH relativeFrom="margin">
               <wp:align>center</wp:align>
@@ -2088,9 +2103,8 @@
           <w:noProof/>
           <w:lang w:eastAsia="pt-PT"/>
         </w:rPr>
-        <w:lastRenderedPageBreak/>
         <w:drawing>
-          <wp:anchor distT="0" distB="0" distL="114300" distR="114300" simplePos="0" relativeHeight="251661312" behindDoc="0" locked="0" layoutInCell="1" allowOverlap="1">
+          <wp:anchor distT="0" distB="0" distL="114300" distR="114300" simplePos="0" relativeHeight="251661312" behindDoc="0" locked="0" layoutInCell="1" allowOverlap="1" wp14:anchorId="6E961DB3" wp14:editId="0FFE5557">
             <wp:simplePos x="0" y="0"/>
             <wp:positionH relativeFrom="margin">
               <wp:align>center</wp:align>
@@ -2245,14 +2259,86 @@
           <w:noProof/>
           <w:lang w:eastAsia="pt-PT"/>
         </w:rPr>
+        <w:t>Passando ao menu de login,</w:t>
+      </w:r>
+      <w:r>
+        <w:t xml:space="preserve"> é pedido </w:t>
+      </w:r>
+      <w:r>
+        <w:t xml:space="preserve">o NIF </w:t>
+      </w:r>
+      <w:r>
+        <w:t>ao utilizador</w:t>
+      </w:r>
+      <w:r>
+        <w:t>. C</w:t>
+      </w:r>
+      <w:r>
+        <w:t xml:space="preserve">aso o NIF seja </w:t>
+      </w:r>
+      <w:r>
+        <w:t>válido,</w:t>
+      </w:r>
+      <w:r>
+        <w:t xml:space="preserve"> mas </w:t>
+      </w:r>
+      <w:r>
+        <w:t>ainda não tenho sido registado no sistema</w:t>
+      </w:r>
+      <w:r>
+        <w:t>,</w:t>
+      </w:r>
+      <w:r>
+        <w:t xml:space="preserve"> a aplicação</w:t>
+      </w:r>
+      <w:r>
+        <w:t xml:space="preserve"> indica isso ao utilizador</w:t>
+      </w:r>
+      <w:r>
+        <w:t xml:space="preserve"> e o utilizador é enviado de volta ao menu principal</w:t>
+      </w:r>
+      <w:r>
+        <w:t>.</w:t>
+      </w:r>
+      <w:r>
+        <w:t xml:space="preserve"> Caso o NIF seja válido e já esteja registado no sistema, é pedida a respetiva password, sendo dadas três tentativas para acertar. Se falhar </w:t>
+      </w:r>
+      <w:r>
+        <w:t>à</w:t>
+      </w:r>
+      <w:r>
+        <w:t xml:space="preserve"> terceira</w:t>
+      </w:r>
+      <w:r>
+        <w:t xml:space="preserve"> tentativa</w:t>
+      </w:r>
+      <w:r>
+        <w:t xml:space="preserve">, o utilizador é </w:t>
+      </w:r>
+      <w:r>
+        <w:t>enviado</w:t>
+      </w:r>
+      <w:r>
+        <w:t xml:space="preserve"> de volta ao menu principal.</w:t>
+      </w:r>
+    </w:p>
+    <w:p>
+      <w:pPr>
+        <w:pStyle w:val="Standard"/>
+      </w:pPr>
+      <w:r>
+        <w:rPr>
+          <w:noProof/>
+          <w:lang w:eastAsia="pt-PT"/>
+        </w:rPr>
         <w:drawing>
-          <wp:anchor distT="0" distB="0" distL="114300" distR="114300" simplePos="0" relativeHeight="251662336" behindDoc="0" locked="0" layoutInCell="1" allowOverlap="1">
+          <wp:anchor distT="0" distB="0" distL="114300" distR="114300" simplePos="0" relativeHeight="251662336" behindDoc="0" locked="0" layoutInCell="1" allowOverlap="1" wp14:anchorId="2B1CA114" wp14:editId="403750C7">
             <wp:simplePos x="0" y="0"/>
             <wp:positionH relativeFrom="margin">
               <wp:align>center</wp:align>
             </wp:positionH>
             <wp:positionV relativeFrom="paragraph">
-              <wp:posOffset>1169670</wp:posOffset>
+              <wp:posOffset>300355</wp:posOffset>
             </wp:positionV>
             <wp:extent cx="2956560" cy="1066800"/>
             <wp:effectExtent l="0" t="0" r="0" b="0"/>
@@ -2308,285 +2394,92 @@
           </wp:anchor>
         </w:drawing>
       </w:r>
+    </w:p>
+    <w:p>
+      <w:pPr>
+        <w:pStyle w:val="Standard"/>
+        <w:ind w:firstLine="708"/>
+      </w:pPr>
+    </w:p>
+    <w:p>
+      <w:pPr>
+        <w:pStyle w:val="Standard"/>
+        <w:ind w:firstLine="708"/>
+      </w:pPr>
+      <w:r>
+        <w:t>Depois de feito o login, a aplicaç</w:t>
+      </w:r>
+      <w:r>
+        <w:t>ão identifica</w:t>
+      </w:r>
+      <w:r>
+        <w:t>, tal como no menu de registo, se o utilizador é</w:t>
+      </w:r>
+      <w:r>
+        <w:t xml:space="preserve"> uma </w:t>
+      </w:r>
+      <w:r>
+        <w:t>e</w:t>
+      </w:r>
+      <w:r>
+        <w:t xml:space="preserve">mpresa ou um </w:t>
+      </w:r>
+      <w:r>
+        <w:t>c</w:t>
+      </w:r>
+      <w:r>
+        <w:t xml:space="preserve">ontribuinte </w:t>
+      </w:r>
+      <w:r>
+        <w:t>i</w:t>
+      </w:r>
+      <w:r>
+        <w:t>ndividual e remete</w:t>
+      </w:r>
+      <w:r>
+        <w:t>-o</w:t>
+      </w:r>
+      <w:r>
+        <w:t xml:space="preserve"> para o respetivo menu.</w:t>
+      </w:r>
+    </w:p>
+    <w:p>
+      <w:pPr>
+        <w:pStyle w:val="Standard"/>
+        <w:ind w:firstLine="708"/>
+      </w:pPr>
+    </w:p>
+    <w:p>
+      <w:pPr>
+        <w:pStyle w:val="Standard"/>
+        <w:ind w:firstLine="708"/>
+      </w:pPr>
+    </w:p>
+    <w:p>
+      <w:pPr>
+        <w:pStyle w:val="Standard"/>
+        <w:ind w:firstLine="708"/>
+      </w:pPr>
+    </w:p>
+    <w:p>
+      <w:pPr>
+        <w:pStyle w:val="Standard"/>
+        <w:ind w:firstLine="708"/>
+      </w:pPr>
       <w:r>
         <w:rPr>
           <w:noProof/>
           <w:lang w:eastAsia="pt-PT"/>
         </w:rPr>
-        <w:t>Passando ao menu de login,</w:t>
-      </w:r>
-      <w:r>
-        <w:t xml:space="preserve"> é pedido </w:t>
-      </w:r>
-      <w:r>
-        <w:t xml:space="preserve">o NIF </w:t>
-      </w:r>
-      <w:r>
-        <w:t>ao utilizador</w:t>
-      </w:r>
-      <w:r>
-        <w:t>. C</w:t>
-      </w:r>
-      <w:r>
-        <w:t xml:space="preserve">aso o NIF seja </w:t>
-      </w:r>
-      <w:r>
-        <w:t>válido,</w:t>
-      </w:r>
-      <w:r>
-        <w:t xml:space="preserve"> mas </w:t>
-      </w:r>
-      <w:r>
-        <w:t>ainda não tenho sido registado no sistema</w:t>
-      </w:r>
-      <w:r>
-        <w:t>,</w:t>
-      </w:r>
-      <w:r>
-        <w:t xml:space="preserve"> a aplicação</w:t>
-      </w:r>
-      <w:r>
-        <w:t xml:space="preserve"> indica isso ao utilizador</w:t>
-      </w:r>
-      <w:r>
-        <w:t xml:space="preserve"> e o utilizador é enviado de volta ao menu principal</w:t>
-      </w:r>
-      <w:r>
-        <w:t>.</w:t>
-      </w:r>
-      <w:r>
-        <w:t xml:space="preserve"> Caso o NIF seja válido e já esteja registado no sistema, é pedida a respetiva password, sendo dadas três tentativas para acertar. Se falhar </w:t>
-      </w:r>
-      <w:r>
-        <w:t>à</w:t>
-      </w:r>
-      <w:r>
-        <w:t xml:space="preserve"> terceira</w:t>
-      </w:r>
-      <w:r>
-        <w:t xml:space="preserve"> tentativa</w:t>
-      </w:r>
-      <w:r>
-        <w:t xml:space="preserve">, o utilizador é </w:t>
-      </w:r>
-      <w:r>
-        <w:t>enviado</w:t>
-      </w:r>
-      <w:r>
-        <w:t xml:space="preserve"> de volta ao menu principal.</w:t>
-      </w:r>
-    </w:p>
-    <w:p>
-      <w:pPr>
-        <w:pStyle w:val="Standard"/>
-      </w:pPr>
-    </w:p>
-    <w:p>
-      <w:pPr>
-        <w:pStyle w:val="Standard"/>
-        <w:ind w:firstLine="708"/>
-      </w:pPr>
-      <w:r>
-        <w:t>Depois de feito o login, a aplicaç</w:t>
-      </w:r>
-      <w:r>
-        <w:t>ão identifica</w:t>
-      </w:r>
-      <w:r>
-        <w:t>, tal como no menu de registo, se o utilizador é</w:t>
-      </w:r>
-      <w:r>
-        <w:t xml:space="preserve"> uma </w:t>
-      </w:r>
-      <w:r>
-        <w:t>e</w:t>
-      </w:r>
-      <w:r>
-        <w:t xml:space="preserve">mpresa ou um </w:t>
-      </w:r>
-      <w:r>
-        <w:t>c</w:t>
-      </w:r>
-      <w:r>
-        <w:t xml:space="preserve">ontribuinte </w:t>
-      </w:r>
-      <w:r>
-        <w:t>i</w:t>
-      </w:r>
-      <w:r>
-        <w:t>ndividual e remete</w:t>
-      </w:r>
-      <w:r>
-        <w:t>-o</w:t>
-      </w:r>
-      <w:r>
-        <w:t xml:space="preserve"> para o respetivo menu.</w:t>
-      </w:r>
-    </w:p>
-    <w:p>
-      <w:pPr>
-        <w:pStyle w:val="Standard"/>
-        <w:ind w:firstLine="708"/>
-      </w:pPr>
-      <w:r>
-        <w:t>O menu d</w:t>
-      </w:r>
-      <w:r>
-        <w:t>os</w:t>
-      </w:r>
-      <w:r>
-        <w:t xml:space="preserve"> </w:t>
-      </w:r>
-      <w:r>
-        <w:t>c</w:t>
-      </w:r>
-      <w:r>
-        <w:t>ontribuinte</w:t>
-      </w:r>
-      <w:r>
-        <w:t>s</w:t>
-      </w:r>
-      <w:r>
-        <w:t xml:space="preserve"> </w:t>
-      </w:r>
-      <w:r>
-        <w:t>i</w:t>
-      </w:r>
-      <w:r>
-        <w:t>ndividua</w:t>
-      </w:r>
-      <w:r>
-        <w:t>is</w:t>
-      </w:r>
-      <w:r>
-        <w:t xml:space="preserve"> permite </w:t>
-      </w:r>
-      <w:r>
-        <w:t>que o</w:t>
-      </w:r>
-      <w:r>
-        <w:t xml:space="preserve"> utilizador ve</w:t>
-      </w:r>
-      <w:r>
-        <w:t>ja</w:t>
-      </w:r>
-      <w:r>
-        <w:t xml:space="preserve"> as faturas emitidas em seu nome (ordenadas por valor ou data, crescente ou ascendente), valid</w:t>
-      </w:r>
-      <w:r>
-        <w:t>e</w:t>
-      </w:r>
-      <w:r>
-        <w:t xml:space="preserve"> faturas pendentes</w:t>
-      </w:r>
-      <w:r>
-        <w:t xml:space="preserve">, </w:t>
-      </w:r>
-      <w:r>
-        <w:t>alter</w:t>
-      </w:r>
-      <w:r>
-        <w:t>e</w:t>
-      </w:r>
-      <w:r>
-        <w:t xml:space="preserve"> a atividade económica de faturas já validadas</w:t>
-      </w:r>
-      <w:r>
-        <w:t xml:space="preserve"> (deixando registo da atividade anterior na fatura)</w:t>
-      </w:r>
-      <w:r>
-        <w:t>, verifi</w:t>
-      </w:r>
-      <w:r>
-        <w:t>que</w:t>
-      </w:r>
-      <w:r>
-        <w:t xml:space="preserve"> o valor pago de IRS</w:t>
-      </w:r>
-      <w:r>
-        <w:t xml:space="preserve"> e</w:t>
-      </w:r>
-      <w:r>
-        <w:t xml:space="preserve"> o valor acumulado de dedução fiscal</w:t>
-      </w:r>
-      <w:r>
-        <w:t xml:space="preserve"> </w:t>
-      </w:r>
-      <w:r>
-        <w:t xml:space="preserve">por si </w:t>
-      </w:r>
-      <w:r>
-        <w:t>e</w:t>
-      </w:r>
-      <w:r>
-        <w:t xml:space="preserve"> pelo </w:t>
-      </w:r>
-      <w:r>
-        <w:t>seu</w:t>
-      </w:r>
-      <w:r>
-        <w:t xml:space="preserve"> agregado familiar, e alter</w:t>
-      </w:r>
-      <w:r>
-        <w:t>e</w:t>
-      </w:r>
-      <w:r>
-        <w:t xml:space="preserve"> as definições d</w:t>
-      </w:r>
-      <w:r>
-        <w:t>a</w:t>
-      </w:r>
-      <w:r>
-        <w:t xml:space="preserve"> conta</w:t>
-      </w:r>
-      <w:r>
-        <w:t>,</w:t>
-      </w:r>
-      <w:r>
-        <w:t xml:space="preserve"> como</w:t>
-      </w:r>
-      <w:r>
-        <w:t xml:space="preserve"> o</w:t>
-      </w:r>
-      <w:r>
-        <w:t xml:space="preserve"> nome, </w:t>
-      </w:r>
-      <w:r>
-        <w:t xml:space="preserve">a </w:t>
-      </w:r>
-      <w:r>
-        <w:t xml:space="preserve">morada, </w:t>
-      </w:r>
-      <w:r>
-        <w:t xml:space="preserve">o </w:t>
-      </w:r>
-      <w:r>
-        <w:t xml:space="preserve">e-mail e </w:t>
-      </w:r>
-      <w:r>
-        <w:t xml:space="preserve">a </w:t>
-      </w:r>
-      <w:r>
-        <w:t>password.</w:t>
-      </w:r>
-    </w:p>
-    <w:p>
-      <w:pPr>
-        <w:pStyle w:val="Standard"/>
-      </w:pPr>
-      <w:r>
-        <w:rPr>
-          <w:noProof/>
-          <w:lang w:eastAsia="pt-PT"/>
-        </w:rPr>
+        <w:lastRenderedPageBreak/>
         <w:drawing>
-          <wp:anchor distT="0" distB="0" distL="114300" distR="114300" simplePos="0" relativeHeight="251663360" behindDoc="0" locked="0" layoutInCell="1" allowOverlap="1">
+          <wp:anchor distT="0" distB="0" distL="114300" distR="114300" simplePos="0" relativeHeight="251663360" behindDoc="0" locked="0" layoutInCell="1" allowOverlap="1" wp14:anchorId="65ADB7FD" wp14:editId="0DE4A776">
             <wp:simplePos x="0" y="0"/>
             <wp:positionH relativeFrom="margin">
               <wp:align>center</wp:align>
             </wp:positionH>
             <wp:positionV relativeFrom="paragraph">
-              <wp:posOffset>248285</wp:posOffset>
+              <wp:posOffset>1404620</wp:posOffset>
             </wp:positionV>
             <wp:extent cx="2933700" cy="1607820"/>
             <wp:effectExtent l="0" t="0" r="0" b="0"/>
@@ -2636,6 +2529,281 @@
           </wp:anchor>
         </w:drawing>
       </w:r>
+      <w:r>
+        <w:t>O menu d</w:t>
+      </w:r>
+      <w:r>
+        <w:t>os</w:t>
+      </w:r>
+      <w:r>
+        <w:t xml:space="preserve"> </w:t>
+      </w:r>
+      <w:r>
+        <w:t>c</w:t>
+      </w:r>
+      <w:r>
+        <w:t>ontribuinte</w:t>
+      </w:r>
+      <w:r>
+        <w:t>s</w:t>
+      </w:r>
+      <w:r>
+        <w:t xml:space="preserve"> </w:t>
+      </w:r>
+      <w:r>
+        <w:t>i</w:t>
+      </w:r>
+      <w:r>
+        <w:t>ndividua</w:t>
+      </w:r>
+      <w:r>
+        <w:t>is</w:t>
+      </w:r>
+      <w:r>
+        <w:t xml:space="preserve"> permite </w:t>
+      </w:r>
+      <w:r>
+        <w:t>que o</w:t>
+      </w:r>
+      <w:r>
+        <w:t xml:space="preserve"> utilizador ve</w:t>
+      </w:r>
+      <w:r>
+        <w:t>ja</w:t>
+      </w:r>
+      <w:r>
+        <w:t xml:space="preserve"> as faturas emitidas em seu nome (ordenadas por valor ou data, crescente ou ascendente), valid</w:t>
+      </w:r>
+      <w:r>
+        <w:t>e</w:t>
+      </w:r>
+      <w:r>
+        <w:t xml:space="preserve"> faturas pendentes</w:t>
+      </w:r>
+      <w:r>
+        <w:t xml:space="preserve">, </w:t>
+      </w:r>
+      <w:r>
+        <w:t>alter</w:t>
+      </w:r>
+      <w:r>
+        <w:t>e</w:t>
+      </w:r>
+      <w:r>
+        <w:t xml:space="preserve"> a atividade económica de faturas já validadas</w:t>
+      </w:r>
+      <w:r>
+        <w:t xml:space="preserve"> (deixando registo da atividade anterior na fatura)</w:t>
+      </w:r>
+      <w:r>
+        <w:t>, verifi</w:t>
+      </w:r>
+      <w:r>
+        <w:t>que</w:t>
+      </w:r>
+      <w:r>
+        <w:t xml:space="preserve"> o valor pago de IRS</w:t>
+      </w:r>
+      <w:r>
+        <w:t xml:space="preserve"> e</w:t>
+      </w:r>
+      <w:r>
+        <w:t xml:space="preserve"> o valor acumulado de dedução fiscal</w:t>
+      </w:r>
+      <w:r>
+        <w:t xml:space="preserve"> </w:t>
+      </w:r>
+      <w:r>
+        <w:t xml:space="preserve">por si </w:t>
+      </w:r>
+      <w:r>
+        <w:t>e</w:t>
+      </w:r>
+      <w:r>
+        <w:t xml:space="preserve"> pelo </w:t>
+      </w:r>
+      <w:r>
+        <w:t>seu</w:t>
+      </w:r>
+      <w:r>
+        <w:t xml:space="preserve"> agregado familiar, e alter</w:t>
+      </w:r>
+      <w:r>
+        <w:t>e</w:t>
+      </w:r>
+      <w:r>
+        <w:t xml:space="preserve"> as definições d</w:t>
+      </w:r>
+      <w:r>
+        <w:t>a</w:t>
+      </w:r>
+      <w:r>
+        <w:t xml:space="preserve"> conta</w:t>
+      </w:r>
+      <w:r>
+        <w:t>,</w:t>
+      </w:r>
+      <w:r>
+        <w:t xml:space="preserve"> como</w:t>
+      </w:r>
+      <w:r>
+        <w:t xml:space="preserve"> o</w:t>
+      </w:r>
+      <w:r>
+        <w:t xml:space="preserve"> nome, </w:t>
+      </w:r>
+      <w:r>
+        <w:t xml:space="preserve">a </w:t>
+      </w:r>
+      <w:r>
+        <w:t xml:space="preserve">morada, </w:t>
+      </w:r>
+      <w:r>
+        <w:t xml:space="preserve">o </w:t>
+      </w:r>
+      <w:r>
+        <w:t xml:space="preserve">e-mail e </w:t>
+      </w:r>
+      <w:r>
+        <w:t xml:space="preserve">a </w:t>
+      </w:r>
+      <w:r>
+        <w:t>password.</w:t>
+      </w:r>
+    </w:p>
+    <w:p>
+      <w:pPr>
+        <w:pStyle w:val="Standard"/>
+      </w:pPr>
+    </w:p>
+    <w:p>
+      <w:pPr>
+        <w:pStyle w:val="Standard"/>
+        <w:ind w:firstLine="708"/>
+      </w:pPr>
+    </w:p>
+    <w:p>
+      <w:pPr>
+        <w:pStyle w:val="Standard"/>
+        <w:ind w:firstLine="708"/>
+      </w:pPr>
+      <w:r>
+        <w:t>O</w:t>
+      </w:r>
+      <w:r>
+        <w:t xml:space="preserve"> menu d</w:t>
+      </w:r>
+      <w:r>
+        <w:t>as e</w:t>
+      </w:r>
+      <w:r>
+        <w:t>mpresa</w:t>
+      </w:r>
+      <w:r>
+        <w:t>s</w:t>
+      </w:r>
+      <w:r>
+        <w:t xml:space="preserve"> permite </w:t>
+      </w:r>
+      <w:r>
+        <w:t>que o utilizador</w:t>
+      </w:r>
+      <w:r>
+        <w:t xml:space="preserve"> emit</w:t>
+      </w:r>
+      <w:r>
+        <w:t>a</w:t>
+      </w:r>
+      <w:r>
+        <w:t xml:space="preserve"> faturas para qualquer contribuinte (no caso d</w:t>
+      </w:r>
+      <w:r>
+        <w:t>e o</w:t>
+      </w:r>
+      <w:r>
+        <w:t xml:space="preserve"> contribuinte não estar registado </w:t>
+      </w:r>
+      <w:r>
+        <w:t>n</w:t>
+      </w:r>
+      <w:r>
+        <w:t>a aplicação</w:t>
+      </w:r>
+      <w:r>
+        <w:t xml:space="preserve">, </w:t>
+      </w:r>
+      <w:r>
+        <w:t>é criado</w:t>
+      </w:r>
+      <w:r>
+        <w:t>,</w:t>
+      </w:r>
+      <w:r>
+        <w:t xml:space="preserve"> </w:t>
+      </w:r>
+      <w:r>
+        <w:t>na plataforma,</w:t>
+      </w:r>
+      <w:r>
+        <w:t xml:space="preserve"> um contribuinte </w:t>
+      </w:r>
+      <w:r>
+        <w:t>com password vazia e as faturas já associadas para quando ele se registar já ter todas as informações) na data atual ou em datas anteriores, ve</w:t>
+      </w:r>
+      <w:r>
+        <w:t>ja</w:t>
+      </w:r>
+      <w:r>
+        <w:t xml:space="preserve"> as faturas </w:t>
+      </w:r>
+      <w:r>
+        <w:t xml:space="preserve">emitidas </w:t>
+      </w:r>
+      <w:r>
+        <w:t>por si (ordenadas por valor ou data, crescente ou decrescente), verifi</w:t>
+      </w:r>
+      <w:r>
+        <w:t>que</w:t>
+      </w:r>
+      <w:r>
+        <w:t xml:space="preserve"> o valor faturado por si em vários períodos, ve</w:t>
+      </w:r>
+      <w:r>
+        <w:t>ja</w:t>
+      </w:r>
+      <w:r>
+        <w:t xml:space="preserve"> o valor</w:t>
+      </w:r>
+      <w:r>
+        <w:t xml:space="preserve"> de imposto pago e al</w:t>
+      </w:r>
+      <w:r>
+        <w:t>ter</w:t>
+      </w:r>
+      <w:r>
+        <w:t>e</w:t>
+      </w:r>
+      <w:r>
+        <w:t xml:space="preserve"> as definições de conta</w:t>
+      </w:r>
+      <w:r>
+        <w:t>,</w:t>
+      </w:r>
+      <w:r>
+        <w:t xml:space="preserve"> como </w:t>
+      </w:r>
+      <w:r>
+        <w:t xml:space="preserve">era </w:t>
+      </w:r>
+      <w:r>
+        <w:t xml:space="preserve">o </w:t>
+      </w:r>
+      <w:r>
+        <w:t xml:space="preserve">caso do </w:t>
+      </w:r>
+      <w:r>
+        <w:t>contribuinte individual.</w:t>
+      </w:r>
     </w:p>
     <w:p>
       <w:pPr>
@@ -2647,15 +2815,14 @@
           <w:noProof/>
           <w:lang w:eastAsia="pt-PT"/>
         </w:rPr>
-        <w:lastRenderedPageBreak/>
         <w:drawing>
-          <wp:anchor distT="0" distB="0" distL="114300" distR="114300" simplePos="0" relativeHeight="251664384" behindDoc="0" locked="0" layoutInCell="1" allowOverlap="1">
+          <wp:anchor distT="0" distB="0" distL="114300" distR="114300" simplePos="0" relativeHeight="251664384" behindDoc="0" locked="0" layoutInCell="1" allowOverlap="1" wp14:anchorId="248D779B" wp14:editId="30ECB14B">
             <wp:simplePos x="0" y="0"/>
             <wp:positionH relativeFrom="margin">
               <wp:align>center</wp:align>
             </wp:positionH>
             <wp:positionV relativeFrom="paragraph">
-              <wp:posOffset>1492885</wp:posOffset>
+              <wp:posOffset>186690</wp:posOffset>
             </wp:positionV>
             <wp:extent cx="2971800" cy="1645920"/>
             <wp:effectExtent l="0" t="0" r="0" b="0"/>
@@ -2705,206 +2872,38 @@
           </wp:anchor>
         </w:drawing>
       </w:r>
-      <w:r>
-        <w:t>O</w:t>
-      </w:r>
-      <w:r>
-        <w:t xml:space="preserve"> menu d</w:t>
-      </w:r>
-      <w:r>
-        <w:t>as e</w:t>
-      </w:r>
-      <w:r>
-        <w:t>mpresa</w:t>
-      </w:r>
-      <w:r>
-        <w:t>s</w:t>
-      </w:r>
-      <w:r>
-        <w:t xml:space="preserve"> permite </w:t>
-      </w:r>
-      <w:r>
-        <w:t>que o utilizador</w:t>
-      </w:r>
-      <w:r>
-        <w:t xml:space="preserve"> emit</w:t>
-      </w:r>
-      <w:r>
-        <w:t>a</w:t>
-      </w:r>
-      <w:r>
-        <w:t xml:space="preserve"> faturas para qualquer contribuinte (no caso d</w:t>
-      </w:r>
-      <w:r>
-        <w:t>e o</w:t>
-      </w:r>
-      <w:r>
-        <w:t xml:space="preserve"> contribuinte não estar registado </w:t>
-      </w:r>
-      <w:r>
-        <w:t>n</w:t>
-      </w:r>
-      <w:r>
-        <w:t>a aplicação</w:t>
-      </w:r>
-      <w:r>
-        <w:t xml:space="preserve">, </w:t>
-      </w:r>
-      <w:r>
-        <w:t>é criado</w:t>
-      </w:r>
-      <w:r>
-        <w:t>,</w:t>
-      </w:r>
-      <w:r>
-        <w:t xml:space="preserve"> </w:t>
-      </w:r>
-      <w:r>
-        <w:t>na plataforma,</w:t>
-      </w:r>
-      <w:r>
-        <w:t xml:space="preserve"> um contribuinte </w:t>
-      </w:r>
-      <w:r>
-        <w:t>com password vazia e as faturas já associadas para quando ele se registar já ter todas as informações) na data atual ou em datas anteriores, ve</w:t>
-      </w:r>
-      <w:r>
-        <w:t>ja</w:t>
-      </w:r>
-      <w:r>
-        <w:t xml:space="preserve"> as faturas </w:t>
-      </w:r>
-      <w:r>
-        <w:t xml:space="preserve">emitidas </w:t>
-      </w:r>
-      <w:r>
-        <w:t>por si (ordenadas por valor ou data, crescente ou decrescente), verifi</w:t>
-      </w:r>
-      <w:r>
-        <w:t>que</w:t>
-      </w:r>
-      <w:r>
-        <w:t xml:space="preserve"> o valor faturado por si em vários períodos, ve</w:t>
-      </w:r>
-      <w:r>
-        <w:t>ja</w:t>
-      </w:r>
-      <w:r>
-        <w:t xml:space="preserve"> o valor</w:t>
-      </w:r>
-      <w:r>
-        <w:t xml:space="preserve"> de imposto pago e al</w:t>
-      </w:r>
-      <w:r>
-        <w:t>ter</w:t>
-      </w:r>
-      <w:r>
-        <w:t>e</w:t>
-      </w:r>
-      <w:r>
-        <w:t xml:space="preserve"> as definições de conta</w:t>
-      </w:r>
-      <w:r>
-        <w:t>,</w:t>
-      </w:r>
-      <w:r>
-        <w:t xml:space="preserve"> como </w:t>
-      </w:r>
-      <w:r>
-        <w:t xml:space="preserve">era </w:t>
-      </w:r>
-      <w:r>
-        <w:t xml:space="preserve">o </w:t>
-      </w:r>
-      <w:r>
-        <w:t xml:space="preserve">caso do </w:t>
-      </w:r>
-      <w:r>
-        <w:t>contribuinte individual.</w:t>
-      </w:r>
-    </w:p>
-    <w:p>
-      <w:pPr>
-        <w:pStyle w:val="Standard"/>
-      </w:pPr>
     </w:p>
     <w:p>
       <w:pPr>
         <w:pStyle w:val="Standard"/>
         <w:ind w:firstLine="708"/>
       </w:pPr>
-      <w:r>
-        <w:t>O menu d</w:t>
-      </w:r>
-      <w:r>
-        <w:t>e a</w:t>
-      </w:r>
-      <w:r>
-        <w:t xml:space="preserve">dministrador permite </w:t>
-      </w:r>
-      <w:r>
-        <w:t>que o</w:t>
-      </w:r>
-      <w:r>
-        <w:t xml:space="preserve"> administrador do sistema verifi</w:t>
-      </w:r>
-      <w:r>
-        <w:t>que</w:t>
-      </w:r>
-      <w:r>
-        <w:t xml:space="preserve"> quais são os </w:t>
-      </w:r>
-      <w:r>
-        <w:t xml:space="preserve">as empresas que mais faturaram, os contribuintes individuais que </w:t>
-      </w:r>
-      <w:r>
-        <w:t>mais ga</w:t>
-      </w:r>
-      <w:r>
-        <w:t>sta</w:t>
-      </w:r>
-      <w:r>
-        <w:t>ram</w:t>
-      </w:r>
-      <w:r>
-        <w:t xml:space="preserve">, </w:t>
-      </w:r>
-      <w:r>
-        <w:t>uma lista dos</w:t>
-      </w:r>
-      <w:r>
-        <w:t xml:space="preserve"> utilizadores registados, </w:t>
-      </w:r>
-      <w:r>
-        <w:t>uma lista d</w:t>
-      </w:r>
-      <w:r>
-        <w:t xml:space="preserve">os agregados familiares e </w:t>
-      </w:r>
-      <w:r>
-        <w:t>uma lista d</w:t>
-      </w:r>
-      <w:r>
-        <w:t>as faturas submetidas.</w:t>
-      </w:r>
-    </w:p>
-    <w:p>
-      <w:pPr>
-        <w:pStyle w:val="Standard"/>
+    </w:p>
+    <w:p>
+      <w:pPr>
+        <w:pStyle w:val="Standard"/>
+        <w:ind w:firstLine="708"/>
+      </w:pPr>
+    </w:p>
+    <w:p>
+      <w:pPr>
+        <w:pStyle w:val="Standard"/>
+        <w:ind w:firstLine="708"/>
       </w:pPr>
       <w:r>
         <w:rPr>
           <w:noProof/>
           <w:lang w:eastAsia="pt-PT"/>
         </w:rPr>
+        <w:lastRenderedPageBreak/>
         <w:drawing>
-          <wp:anchor distT="0" distB="0" distL="114300" distR="114300" simplePos="0" relativeHeight="251665408" behindDoc="0" locked="0" layoutInCell="1" allowOverlap="1">
+          <wp:anchor distT="0" distB="0" distL="114300" distR="114300" simplePos="0" relativeHeight="251665408" behindDoc="0" locked="0" layoutInCell="1" allowOverlap="1" wp14:anchorId="3A368E7A" wp14:editId="473E6A59">
             <wp:simplePos x="0" y="0"/>
             <wp:positionH relativeFrom="margin">
               <wp:align>center</wp:align>
             </wp:positionH>
             <wp:positionV relativeFrom="paragraph">
-              <wp:posOffset>240665</wp:posOffset>
+              <wp:posOffset>995045</wp:posOffset>
             </wp:positionV>
             <wp:extent cx="2926080" cy="1744980"/>
             <wp:effectExtent l="0" t="0" r="7620" b="7620"/>
@@ -2954,6 +2953,127 @@
           </wp:anchor>
         </w:drawing>
       </w:r>
+      <w:r>
+        <w:t>O menu d</w:t>
+      </w:r>
+      <w:r>
+        <w:t>e a</w:t>
+      </w:r>
+      <w:r>
+        <w:t xml:space="preserve">dministrador permite </w:t>
+      </w:r>
+      <w:r>
+        <w:t>que o</w:t>
+      </w:r>
+      <w:r>
+        <w:t xml:space="preserve"> administrador do sistema verifi</w:t>
+      </w:r>
+      <w:r>
+        <w:t>que</w:t>
+      </w:r>
+      <w:r>
+        <w:t xml:space="preserve"> quais são os </w:t>
+      </w:r>
+      <w:r>
+        <w:t xml:space="preserve">as empresas que mais faturaram, os contribuintes individuais que </w:t>
+      </w:r>
+      <w:r>
+        <w:t>mais ga</w:t>
+      </w:r>
+      <w:r>
+        <w:t>sta</w:t>
+      </w:r>
+      <w:r>
+        <w:t>ram</w:t>
+      </w:r>
+      <w:r>
+        <w:t xml:space="preserve">, </w:t>
+      </w:r>
+      <w:r>
+        <w:t>uma lista dos</w:t>
+      </w:r>
+      <w:r>
+        <w:t xml:space="preserve"> utilizadores registados, </w:t>
+      </w:r>
+      <w:r>
+        <w:t>uma lista d</w:t>
+      </w:r>
+      <w:r>
+        <w:t xml:space="preserve">os agregados familiares e </w:t>
+      </w:r>
+      <w:r>
+        <w:t>uma lista d</w:t>
+      </w:r>
+      <w:r>
+        <w:t>as faturas submetidas.</w:t>
+      </w:r>
+    </w:p>
+    <w:p>
+      <w:pPr>
+        <w:pStyle w:val="Standard"/>
+      </w:pPr>
+    </w:p>
+    <w:p>
+      <w:pPr>
+        <w:pStyle w:val="Standard"/>
+        <w:ind w:firstLine="708"/>
+      </w:pPr>
+      <w:r>
+        <w:t xml:space="preserve">Em todos estes menus a que o utilizador tem acesso depois de estar registado, há uma opção que permite que o utilizador faça </w:t>
+      </w:r>
+      <w:proofErr w:type="spellStart"/>
+      <w:r>
+        <w:t>logout</w:t>
+      </w:r>
+      <w:proofErr w:type="spellEnd"/>
+      <w:r>
+        <w:t>, voltando assim ao menu principal.</w:t>
+      </w:r>
+    </w:p>
+    <w:p>
+      <w:pPr>
+        <w:pStyle w:val="Standard"/>
+      </w:pPr>
+    </w:p>
+    <w:p>
+      <w:pPr>
+        <w:pStyle w:val="Standard"/>
+      </w:pPr>
+    </w:p>
+    <w:p>
+      <w:pPr>
+        <w:pStyle w:val="Standard"/>
+      </w:pPr>
+    </w:p>
+    <w:p>
+      <w:pPr>
+        <w:pStyle w:val="Standard"/>
+      </w:pPr>
+    </w:p>
+    <w:p>
+      <w:pPr>
+        <w:pStyle w:val="Standard"/>
+      </w:pPr>
+    </w:p>
+    <w:p>
+      <w:pPr>
+        <w:pStyle w:val="Standard"/>
+      </w:pPr>
+    </w:p>
+    <w:p>
+      <w:pPr>
+        <w:pStyle w:val="Standard"/>
+      </w:pPr>
+    </w:p>
+    <w:p>
+      <w:pPr>
+        <w:pStyle w:val="Standard"/>
+      </w:pPr>
+    </w:p>
+    <w:p>
+      <w:pPr>
+        <w:pStyle w:val="Standard"/>
+      </w:pPr>
     </w:p>
     <w:p>
       <w:pPr>
@@ -3015,7 +3135,16 @@
           <w:szCs w:val="32"/>
         </w:rPr>
         <w:lastRenderedPageBreak/>
-        <w:t>Inclusão de novos tipos de despesa e algoritmos de cálculo de deduções fiscais</w:t>
+        <w:t>Inclusão de novos ti</w:t>
+      </w:r>
+      <w:bookmarkStart w:id="0" w:name="_GoBack"/>
+      <w:bookmarkEnd w:id="0"/>
+      <w:r>
+        <w:rPr>
+          <w:sz w:val="32"/>
+          <w:szCs w:val="32"/>
+        </w:rPr>
+        <w:t>pos de despesa e algoritmos de cálculo de deduções fiscais</w:t>
       </w:r>
     </w:p>
     <w:p>
@@ -3282,7 +3411,28 @@
           <w:szCs w:val="32"/>
         </w:rPr>
         <w:lastRenderedPageBreak/>
-        <w:t>Possíveis melhorias e adições ao projeto</w:t>
+        <w:t>Conclusões e p</w:t>
+      </w:r>
+      <w:r>
+        <w:rPr>
+          <w:sz w:val="32"/>
+          <w:szCs w:val="32"/>
+        </w:rPr>
+        <w:t>ossíveis melhorias</w:t>
+      </w:r>
+      <w:r>
+        <w:rPr>
+          <w:sz w:val="32"/>
+          <w:szCs w:val="32"/>
+        </w:rPr>
+        <w:t>/</w:t>
+      </w:r>
+      <w:r>
+        <w:rPr>
+          <w:sz w:val="32"/>
+          <w:szCs w:val="32"/>
+        </w:rPr>
+        <w:t>adições ao projeto</w:t>
       </w:r>
     </w:p>
     <w:p>
@@ -3291,7 +3441,30 @@
       </w:pPr>
       <w:r>
         <w:tab/>
-        <w:t>De seguida segue uma breve lista de algumas melhorias e funcionalidades que poderiam ser acrescentadas à nossa aplicação:</w:t>
+      </w:r>
+      <w:r>
+        <w:t>No geral, achamos que a nossa aplicação atingiu os objetivos propostos, incluindo até algumas funcionalidades extra. Achamos que a nossa abordagem ao projeto nos permitiu fazer o que nos foi proposto de forma simples e sem muitas complicações, indo sempre de encontro aos requisitos apresentados.</w:t>
+      </w:r>
+    </w:p>
+    <w:p>
+      <w:pPr>
+        <w:pStyle w:val="Standard"/>
+        <w:ind w:firstLine="708"/>
+      </w:pPr>
+      <w:r>
+        <w:t>De seguida</w:t>
+      </w:r>
+      <w:r>
+        <w:t>,</w:t>
+      </w:r>
+      <w:r>
+        <w:t xml:space="preserve"> segue uma breve lista </w:t>
+      </w:r>
+      <w:r>
+        <w:t>com</w:t>
+      </w:r>
+      <w:r>
+        <w:t xml:space="preserve"> algumas melhorias e funcionalidades que poderiam ser acrescentadas à nossa aplicação:</w:t>
       </w:r>
     </w:p>
     <w:p>
@@ -3370,8 +3543,6 @@
       <w:r>
         <w:t>Nos agregados familiares, fazer uma melhor distinção entre os graus de parentesco dos elementos que fazem parte dele</w:t>
       </w:r>
-      <w:bookmarkStart w:id="0" w:name="_GoBack"/>
-      <w:bookmarkEnd w:id="0"/>
     </w:p>
     <w:sectPr>
       <w:pgSz w:w="11906" w:h="16838"/>

</xml_diff>